<commit_message>
Adding docx controller (composer require phpoffice/phpword) + ajout wp dans ro (faire la migration) + ajout champ formRO.workPackage dans le twig research-output
</commit_message>
<xml_diff>
--- a/public/ok.docx
+++ b/public/ok.docx
@@ -7,10 +7,12 @@
       <w:r>
         <w:rPr>
           <w:rFonts w:ascii="Arial" w:hAnsi="Arial" w:eastAsia="Arial" w:cs="Arial"/>
-          <w:sz w:val="140"/>
-          <w:szCs w:val="140"/>
+          <w:sz w:val="28"/>
+          <w:szCs w:val="28"/>
+          <w:b w:val="1"/>
+          <w:bCs w:val="1"/>
         </w:rPr>
-        <w:t xml:space="preserve">Project Title : FAIRYZ</w:t>
+        <w:t xml:space="preserve">1. Data Summary : </w:t>
       </w:r>
     </w:p>
     <w:sectPr>

</xml_diff>